<commit_message>
add unit tests for photoshop
</commit_message>
<xml_diff>
--- a/Stoiko/Specification/Worker/CheckIn/scenario.docx
+++ b/Stoiko/Specification/Worker/CheckIn/scenario.docx
@@ -12,12 +12,20 @@
           <w:bCs/>
         </w:rPr>
       </w:pPr>
+      <w:bookmarkStart w:id="0" w:name="_Hlk95651342"/>
       <w:r>
         <w:rPr>
           <w:b/>
           <w:bCs/>
         </w:rPr>
         <w:t>Заселение</w:t>
+      </w:r>
+      <w:r>
+        <w:rPr>
+          <w:b/>
+          <w:bCs/>
+        </w:rPr>
+        <w:t xml:space="preserve"> в общежитие</w:t>
       </w:r>
       <w:r>
         <w:rPr>
@@ -456,6 +464,7 @@
         <w:jc w:val="left"/>
       </w:pPr>
     </w:p>
+    <w:bookmarkEnd w:id="0"/>
     <w:p>
       <w:pPr>
         <w:spacing w:line="276" w:lineRule="auto"/>

</xml_diff>